<commit_message>
Added a little bit of explanatory text at the start of the instructions
</commit_message>
<xml_diff>
--- a/Day2/Code/Practical2_Instructions.docx
+++ b/Day2/Code/Practical2_Instructions.docx
@@ -12,6 +12,12 @@
     </w:p>
     <w:p/>
     <w:p>
+      <w:r>
+        <w:t xml:space="preserve">Remember, this practical is not assessed, but you should still comment your code and make it as good as you can. This practical also fulfils the key learning objective to analyse and plot a physiological signal. </w:t>
+      </w:r>
+    </w:p>
+    <w:p/>
+    <w:p>
       <w:pPr>
         <w:pStyle w:val="ListParagraph"/>
         <w:numPr>
@@ -255,6 +261,18 @@
       </w:r>
       <w:r>
         <w:t>-to-peak interval, you should be able to work out the respiration rate for each csv file. Which one has the highest? Are there any that are weird, can you figure out how to exclude sections of the data to improve the respiration rate estimation?</w:t>
+      </w:r>
+    </w:p>
+    <w:p>
+      <w:pPr>
+        <w:pStyle w:val="ListParagraph"/>
+        <w:numPr>
+          <w:ilvl w:val="0"/>
+          <w:numId w:val="2"/>
+        </w:numPr>
+      </w:pPr>
+      <w:r>
+        <w:t>Add all your pngs to the git repository (I know its bad practise to put binary data in git, but nevermind).</w:t>
       </w:r>
     </w:p>
     <w:sectPr>

</xml_diff>